<commit_message>
[Add]: Fix bug task 197
</commit_message>
<xml_diff>
--- a/Báo Cáo/Mockup/Customer/ST-197.docx
+++ b/Báo Cáo/Mockup/Customer/ST-197.docx
@@ -121,7 +121,7 @@
           <w:sz w:val="26"/>
           <w:szCs w:val="26"/>
         </w:rPr>
-        <w:t>D1: Lấy mã khách hàng và chỉnh sửa thông tin về khách hàng cần thêm như:Họ, Tên, CCCD, Giới tính, Ngày sinh, Email, Số điện thoại, Số hộ chiếu (nếu có), Địa chỉ.</w:t>
+        <w:t>D1: Lấy mã khách hàng và chỉnh sửa thông tin về khách hàng như:Họ, Tên, CCCD, Giới tính, Ngày sinh, Email, Số điện thoại, Số hộ chiếu (nếu có), Địa chỉ.</w:t>
       </w:r>
     </w:p>
     <w:p>
@@ -533,13 +533,13 @@
         <mc:AlternateContent>
           <mc:Choice Requires="wps">
             <w:drawing>
-              <wp:anchor distT="0" distB="0" distL="114300" distR="114300" simplePos="0" relativeHeight="251659264" behindDoc="0" locked="0" layoutInCell="1" allowOverlap="1" wp14:anchorId="06D1E4BF" wp14:editId="1D79BECC">
+              <wp:anchor distT="0" distB="0" distL="114300" distR="114300" simplePos="0" relativeHeight="251659264" behindDoc="0" locked="0" layoutInCell="1" allowOverlap="1" wp14:anchorId="06D1E4BF" wp14:editId="33229FA0">
                 <wp:simplePos x="0" y="0"/>
                 <wp:positionH relativeFrom="column">
-                  <wp:posOffset>5486400</wp:posOffset>
+                  <wp:posOffset>5448300</wp:posOffset>
                 </wp:positionH>
                 <wp:positionV relativeFrom="paragraph">
-                  <wp:posOffset>1764030</wp:posOffset>
+                  <wp:posOffset>1985010</wp:posOffset>
                 </wp:positionV>
                 <wp:extent cx="1828800" cy="1828800"/>
                 <wp:effectExtent l="0" t="0" r="0" b="0"/>
@@ -625,7 +625,7 @@
                 <v:stroke joinstyle="miter"/>
                 <v:path gradientshapeok="t" o:connecttype="rect"/>
               </v:shapetype>
-              <v:shape id="Text Box 4" o:spid="_x0000_s1026" type="#_x0000_t202" style="position:absolute;margin-left:6in;margin-top:138.9pt;width:2in;height:2in;z-index:251659264;visibility:visible;mso-wrap-style:none;mso-wrap-distance-left:9pt;mso-wrap-distance-top:0;mso-wrap-distance-right:9pt;mso-wrap-distance-bottom:0;mso-position-horizontal:absolute;mso-position-horizontal-relative:text;mso-position-vertical:absolute;mso-position-vertical-relative:text;v-text-anchor:top" o:gfxdata="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" filled="f" stroked="f">
+              <v:shape id="Text Box 4" o:spid="_x0000_s1026" type="#_x0000_t202" style="position:absolute;margin-left:429pt;margin-top:156.3pt;width:2in;height:2in;z-index:251659264;visibility:visible;mso-wrap-style:none;mso-wrap-distance-left:9pt;mso-wrap-distance-top:0;mso-wrap-distance-right:9pt;mso-wrap-distance-bottom:0;mso-position-horizontal:absolute;mso-position-horizontal-relative:text;mso-position-vertical:absolute;mso-position-vertical-relative:text;v-text-anchor:top" o:gfxdata="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" filled="f" stroked="f">
                 <v:textbox style="mso-fit-shape-to-text:t">
                   <w:txbxContent>
                     <w:p>
@@ -677,16 +677,21 @@
       </w:r>
       <w:r>
         <w:rPr>
-          <w:rFonts w:ascii="Times New Roman" w:hAnsi="Times New Roman" w:cs="Times New Roman"/>
           <w:noProof/>
+        </w:rPr>
+        <w:t xml:space="preserve"> </w:t>
+      </w:r>
+      <w:r>
+        <w:rPr>
+          <w:rFonts w:ascii="Times New Roman" w:hAnsi="Times New Roman" w:cs="Times New Roman"/>
           <w:sz w:val="26"/>
           <w:szCs w:val="26"/>
         </w:rPr>
         <w:drawing>
-          <wp:inline distT="0" distB="0" distL="0" distR="0" wp14:anchorId="2FA35E58" wp14:editId="7749F485">
-            <wp:extent cx="5943600" cy="3719830"/>
+          <wp:inline distT="0" distB="0" distL="0" distR="0" wp14:anchorId="1F05D270" wp14:editId="72E97720">
+            <wp:extent cx="5943600" cy="3733800"/>
             <wp:effectExtent l="0" t="0" r="0" b="0"/>
-            <wp:docPr id="2" name="Picture 2"/>
+            <wp:docPr id="6" name="Picture 6"/>
             <wp:cNvGraphicFramePr>
               <a:graphicFrameLocks xmlns:a="http://schemas.openxmlformats.org/drawingml/2006/main" noChangeAspect="1"/>
             </wp:cNvGraphicFramePr>
@@ -706,7 +711,7 @@
                   <pic:spPr>
                     <a:xfrm>
                       <a:off x="0" y="0"/>
-                      <a:ext cx="5943600" cy="3719830"/>
+                      <a:ext cx="5943600" cy="3733800"/>
                     </a:xfrm>
                     <a:prstGeom prst="rect">
                       <a:avLst/>

</xml_diff>

<commit_message>
[Modified]: Fix bug task 197
</commit_message>
<xml_diff>
--- a/Báo Cáo/Mockup/Customer/ST-197.docx
+++ b/Báo Cáo/Mockup/Customer/ST-197.docx
@@ -683,15 +683,13 @@
       </w:r>
       <w:r>
         <w:rPr>
-          <w:rFonts w:ascii="Times New Roman" w:hAnsi="Times New Roman" w:cs="Times New Roman"/>
-          <w:sz w:val="26"/>
-          <w:szCs w:val="26"/>
+          <w:noProof/>
         </w:rPr>
         <w:drawing>
-          <wp:inline distT="0" distB="0" distL="0" distR="0" wp14:anchorId="1F05D270" wp14:editId="72E97720">
-            <wp:extent cx="5943600" cy="3733800"/>
-            <wp:effectExtent l="0" t="0" r="0" b="0"/>
-            <wp:docPr id="6" name="Picture 6"/>
+          <wp:inline distT="0" distB="0" distL="0" distR="0" wp14:anchorId="58EDC6C9" wp14:editId="37AC8B43">
+            <wp:extent cx="5943600" cy="3747135"/>
+            <wp:effectExtent l="0" t="0" r="0" b="5715"/>
+            <wp:docPr id="2" name="Picture 2"/>
             <wp:cNvGraphicFramePr>
               <a:graphicFrameLocks xmlns:a="http://schemas.openxmlformats.org/drawingml/2006/main" noChangeAspect="1"/>
             </wp:cNvGraphicFramePr>
@@ -711,7 +709,7 @@
                   <pic:spPr>
                     <a:xfrm>
                       <a:off x="0" y="0"/>
-                      <a:ext cx="5943600" cy="3733800"/>
+                      <a:ext cx="5943600" cy="3747135"/>
                     </a:xfrm>
                     <a:prstGeom prst="rect">
                       <a:avLst/>

</xml_diff>